<commit_message>
Dernier commit (rearrangement des dossiers selon consignes)
</commit_message>
<xml_diff>
--- a/livrable1/AnalyseSommaireTP3.docx
+++ b/livrable1/AnalyseSommaireTP3.docx
@@ -256,7 +256,7 @@
             </w:rPr>
             <w:fldChar w:fldCharType="separate"/>
           </w:r>
-          <w:hyperlink w:anchor="_Toc135657624" w:history="1">
+          <w:hyperlink w:anchor="_Toc135660020" w:history="1">
             <w:r>
               <w:rPr>
                 <w:rStyle w:val="Hyperlink"/>
@@ -283,7 +283,7 @@
                 <w:noProof/>
                 <w:webHidden/>
               </w:rPr>
-              <w:instrText xml:space="preserve"> PAGEREF _Toc135657624 \h </w:instrText>
+              <w:instrText xml:space="preserve"> PAGEREF _Toc135660020 \h </w:instrText>
             </w:r>
             <w:r>
               <w:rPr>
@@ -329,7 +329,7 @@
               <w14:ligatures w14:val="standardContextual"/>
             </w:rPr>
           </w:pPr>
-          <w:hyperlink w:anchor="_Toc135657625" w:history="1">
+          <w:hyperlink w:anchor="_Toc135660021" w:history="1">
             <w:r>
               <w:rPr>
                 <w:rStyle w:val="Hyperlink"/>
@@ -356,7 +356,7 @@
                 <w:noProof/>
                 <w:webHidden/>
               </w:rPr>
-              <w:instrText xml:space="preserve"> PAGEREF _Toc135657625 \h </w:instrText>
+              <w:instrText xml:space="preserve"> PAGEREF _Toc135660021 \h </w:instrText>
             </w:r>
             <w:r>
               <w:rPr>
@@ -402,7 +402,7 @@
               <w14:ligatures w14:val="standardContextual"/>
             </w:rPr>
           </w:pPr>
-          <w:hyperlink w:anchor="_Toc135657626" w:history="1">
+          <w:hyperlink w:anchor="_Toc135660022" w:history="1">
             <w:r>
               <w:rPr>
                 <w:rStyle w:val="Hyperlink"/>
@@ -429,7 +429,7 @@
                 <w:noProof/>
                 <w:webHidden/>
               </w:rPr>
-              <w:instrText xml:space="preserve"> PAGEREF _Toc135657626 \h </w:instrText>
+              <w:instrText xml:space="preserve"> PAGEREF _Toc135660022 \h </w:instrText>
             </w:r>
             <w:r>
               <w:rPr>
@@ -475,7 +475,7 @@
               <w14:ligatures w14:val="standardContextual"/>
             </w:rPr>
           </w:pPr>
-          <w:hyperlink w:anchor="_Toc135657627" w:history="1">
+          <w:hyperlink w:anchor="_Toc135660023" w:history="1">
             <w:r>
               <w:rPr>
                 <w:rStyle w:val="Hyperlink"/>
@@ -502,7 +502,7 @@
                 <w:noProof/>
                 <w:webHidden/>
               </w:rPr>
-              <w:instrText xml:space="preserve"> PAGEREF _Toc135657627 \h </w:instrText>
+              <w:instrText xml:space="preserve"> PAGEREF _Toc135660023 \h </w:instrText>
             </w:r>
             <w:r>
               <w:rPr>
@@ -548,7 +548,7 @@
               <w14:ligatures w14:val="standardContextual"/>
             </w:rPr>
           </w:pPr>
-          <w:hyperlink w:anchor="_Toc135657628" w:history="1">
+          <w:hyperlink w:anchor="_Toc135660024" w:history="1">
             <w:r>
               <w:rPr>
                 <w:rStyle w:val="Hyperlink"/>
@@ -575,7 +575,7 @@
                 <w:noProof/>
                 <w:webHidden/>
               </w:rPr>
-              <w:instrText xml:space="preserve"> PAGEREF _Toc135657628 \h </w:instrText>
+              <w:instrText xml:space="preserve"> PAGEREF _Toc135660024 \h </w:instrText>
             </w:r>
             <w:r>
               <w:rPr>
@@ -621,7 +621,7 @@
               <w14:ligatures w14:val="standardContextual"/>
             </w:rPr>
           </w:pPr>
-          <w:hyperlink w:anchor="_Toc135657629" w:history="1">
+          <w:hyperlink w:anchor="_Toc135660025" w:history="1">
             <w:r>
               <w:rPr>
                 <w:rStyle w:val="Hyperlink"/>
@@ -648,7 +648,7 @@
                 <w:noProof/>
                 <w:webHidden/>
               </w:rPr>
-              <w:instrText xml:space="preserve"> PAGEREF _Toc135657629 \h </w:instrText>
+              <w:instrText xml:space="preserve"> PAGEREF _Toc135660025 \h </w:instrText>
             </w:r>
             <w:r>
               <w:rPr>
@@ -706,7 +706,7 @@
           <w:szCs w:val="32"/>
         </w:rPr>
       </w:pPr>
-      <w:bookmarkStart w:id="0" w:name="_Toc135657624"/>
+      <w:bookmarkStart w:id="0" w:name="_Toc135660020"/>
       <w:r>
         <w:rPr>
           <w:sz w:val="32"/>
@@ -897,7 +897,7 @@
           <w:szCs w:val="32"/>
         </w:rPr>
       </w:pPr>
-      <w:bookmarkStart w:id="1" w:name="_Toc135657625"/>
+      <w:bookmarkStart w:id="1" w:name="_Toc135660021"/>
       <w:r>
         <w:rPr>
           <w:sz w:val="32"/>
@@ -987,7 +987,7 @@
           <w:szCs w:val="32"/>
         </w:rPr>
       </w:pPr>
-      <w:bookmarkStart w:id="2" w:name="_Toc135657626"/>
+      <w:bookmarkStart w:id="2" w:name="_Toc135660022"/>
       <w:r>
         <w:rPr>
           <w:sz w:val="32"/>
@@ -1259,7 +1259,7 @@
           <w:szCs w:val="32"/>
         </w:rPr>
       </w:pPr>
-      <w:bookmarkStart w:id="3" w:name="_Toc135657627"/>
+      <w:bookmarkStart w:id="3" w:name="_Toc135660023"/>
       <w:r>
         <w:rPr>
           <w:sz w:val="32"/>
@@ -1809,7 +1809,7 @@
           <w:szCs w:val="32"/>
         </w:rPr>
       </w:pPr>
-      <w:bookmarkStart w:id="4" w:name="_Toc135657628"/>
+      <w:bookmarkStart w:id="4" w:name="_Toc135660024"/>
       <w:r>
         <w:rPr>
           <w:sz w:val="32"/>
@@ -1834,7 +1834,7 @@
           <w:szCs w:val="32"/>
         </w:rPr>
       </w:pPr>
-      <w:bookmarkStart w:id="5" w:name="_Toc135657629"/>
+      <w:bookmarkStart w:id="5" w:name="_Toc135660025"/>
       <w:r>
         <w:rPr>
           <w:sz w:val="32"/>

</xml_diff>